<commit_message>
fixed 2nd point of Riemann Integral
</commit_message>
<xml_diff>
--- a/RiemannIntegral.docx
+++ b/RiemannIntegral.docx
@@ -1488,7 +1488,25 @@
             <w:szCs w:val="24"/>
             <w:lang w:val="ru-RU"/>
           </w:rPr>
-          <m:t>&gt;0 ∃ δ&gt;0:diam</m:t>
+          <m:t>&gt;0 ∃ δ&gt;0</m:t>
+        </m:r>
+        <m:r>
+          <w:rPr>
+            <w:rFonts w:ascii="Cambria Math" w:eastAsiaTheme="minorEastAsia" w:hAnsi="Cambria Math"/>
+            <w:sz w:val="24"/>
+            <w:szCs w:val="24"/>
+            <w:lang w:val="ru-RU"/>
+          </w:rPr>
+          <m:t xml:space="preserve"> ∀P</m:t>
+        </m:r>
+        <m:r>
+          <w:rPr>
+            <w:rFonts w:ascii="Cambria Math" w:eastAsiaTheme="minorEastAsia" w:hAnsi="Cambria Math"/>
+            <w:sz w:val="24"/>
+            <w:szCs w:val="24"/>
+            <w:lang w:val="ru-RU"/>
+          </w:rPr>
+          <m:t>:diam</m:t>
         </m:r>
         <m:d>
           <m:dPr>
@@ -1635,6 +1653,8 @@
         </w:rPr>
         <w:t>.</w:t>
       </w:r>
+      <w:bookmarkStart w:id="0" w:name="_GoBack"/>
+      <w:bookmarkEnd w:id="0"/>
     </w:p>
     <w:p>
       <w:pPr>
@@ -17580,6 +17600,7 @@
           <w:showingPlcHdr/>
           <w:equation/>
         </w:sdtPr>
+        <w:sdtEndPr/>
         <w:sdtContent/>
       </w:sdt>
       <m:oMath>
@@ -17689,6 +17710,7 @@
           <w:showingPlcHdr/>
           <w:equation/>
         </w:sdtPr>
+        <w:sdtEndPr/>
         <w:sdtContent>
           <m:oMath>
             <m:r>
@@ -18047,6 +18069,7 @@
           <w:showingPlcHdr/>
           <w:equation/>
         </w:sdtPr>
+        <w:sdtEndPr/>
         <w:sdtContent>
           <m:oMath>
             <m:r>
@@ -19405,6 +19428,9 @@
           </m:e>
         </m:borderBox>
         <m:r>
+          <m:rPr>
+            <m:sty m:val="p"/>
+          </m:rPr>
           <w:rPr>
             <w:rFonts w:ascii="Cambria Math" w:eastAsiaTheme="minorEastAsia" w:hAnsi="Cambria Math" w:cs="Cambria Math"/>
             <w:lang w:val="ru-RU"/>
@@ -20800,20 +20826,6 @@
             </m:e>
           </m:d>
           <m:r>
-            <w:rPr>
-              <w:rFonts w:ascii="Cambria Math" w:eastAsiaTheme="minorEastAsia" w:hAnsi="Cambria Math"/>
-              <w:lang w:val="ru-RU"/>
-            </w:rPr>
-            <m:t xml:space="preserve">⟹ </m:t>
-          </m:r>
-          <m:r>
-            <w:rPr>
-              <w:rFonts w:ascii="Cambria Math" w:eastAsiaTheme="minorEastAsia" w:hAnsi="Cambria Math"/>
-              <w:lang w:val="ru-RU"/>
-            </w:rPr>
-            <m:t>∀</m:t>
-          </m:r>
-          <m:r>
             <m:rPr>
               <m:scr m:val="script"/>
             </m:rPr>
@@ -20821,7 +20833,7 @@
               <w:rFonts w:ascii="Cambria Math" w:eastAsiaTheme="minorEastAsia" w:hAnsi="Cambria Math"/>
               <w:lang w:val="ru-RU"/>
             </w:rPr>
-            <m:t>E&gt;</m:t>
+            <m:t>⟹ ∀E&gt;</m:t>
           </m:r>
           <m:r>
             <w:rPr>
@@ -21028,13 +21040,6 @@
             </m:e>
           </m:d>
           <m:r>
-            <w:rPr>
-              <w:rFonts w:ascii="Cambria Math" w:eastAsiaTheme="minorEastAsia" w:hAnsi="Cambria Math"/>
-              <w:lang w:val="ru-RU"/>
-            </w:rPr>
-            <m:t>&lt;</m:t>
-          </m:r>
-          <m:r>
             <m:rPr>
               <m:scr m:val="script"/>
             </m:rPr>
@@ -21042,7 +21047,7 @@
               <w:rFonts w:ascii="Cambria Math" w:eastAsiaTheme="minorEastAsia" w:hAnsi="Cambria Math"/>
               <w:lang w:val="ru-RU"/>
             </w:rPr>
-            <m:t>E</m:t>
+            <m:t>&lt;E</m:t>
           </m:r>
         </m:oMath>
       </m:oMathPara>
@@ -21052,7 +21057,7 @@
         <w:spacing w:line="360" w:lineRule="auto"/>
         <w:rPr>
           <w:rFonts w:eastAsiaTheme="minorEastAsia"/>
-          <w:lang w:val="en-US"/>
+          <w:lang w:val="ru-RU"/>
         </w:rPr>
       </w:pPr>
       <w:r>
@@ -21275,39 +21280,10 @@
             <m:r>
               <w:rPr>
                 <w:rFonts w:ascii="Cambria Math" w:eastAsiaTheme="minorEastAsia" w:hAnsi="Cambria Math"/>
-                <w:lang w:val="en-US"/>
-              </w:rPr>
-              <m:t>(x</m:t>
+                <w:lang w:val="ru-RU"/>
+              </w:rPr>
+              <m:t>(</m:t>
             </m:r>
-          </m:e>
-          <m:sub>
-            <m:r>
-              <w:rPr>
-                <w:rFonts w:ascii="Cambria Math" w:eastAsiaTheme="minorEastAsia" w:hAnsi="Cambria Math"/>
-                <w:lang w:val="en-US"/>
-              </w:rPr>
-              <m:t>0</m:t>
-            </m:r>
-          </m:sub>
-        </m:sSub>
-        <m:r>
-          <w:rPr>
-            <w:rFonts w:ascii="Cambria Math" w:eastAsiaTheme="minorEastAsia" w:hAnsi="Cambria Math"/>
-            <w:lang w:val="en-US"/>
-          </w:rPr>
-          <m:t xml:space="preserve">,  </m:t>
-        </m:r>
-        <m:sSub>
-          <m:sSubPr>
-            <m:ctrlPr>
-              <w:rPr>
-                <w:rFonts w:ascii="Cambria Math" w:eastAsiaTheme="minorEastAsia" w:hAnsi="Cambria Math"/>
-                <w:i/>
-                <w:lang w:val="en-US"/>
-              </w:rPr>
-            </m:ctrlPr>
-          </m:sSubPr>
-          <m:e>
             <m:r>
               <w:rPr>
                 <w:rFonts w:ascii="Cambria Math" w:eastAsiaTheme="minorEastAsia" w:hAnsi="Cambria Math"/>
@@ -21320,7 +21296,7 @@
             <m:r>
               <w:rPr>
                 <w:rFonts w:ascii="Cambria Math" w:eastAsiaTheme="minorEastAsia" w:hAnsi="Cambria Math"/>
-                <w:lang w:val="en-US"/>
+                <w:lang w:val="ru-RU"/>
               </w:rPr>
               <m:t>0</m:t>
             </m:r>
@@ -21329,7 +21305,43 @@
         <m:r>
           <w:rPr>
             <w:rFonts w:ascii="Cambria Math" w:eastAsiaTheme="minorEastAsia" w:hAnsi="Cambria Math"/>
-            <w:lang w:val="en-US"/>
+            <w:lang w:val="ru-RU"/>
+          </w:rPr>
+          <m:t xml:space="preserve">,  </m:t>
+        </m:r>
+        <m:sSub>
+          <m:sSubPr>
+            <m:ctrlPr>
+              <w:rPr>
+                <w:rFonts w:ascii="Cambria Math" w:eastAsiaTheme="minorEastAsia" w:hAnsi="Cambria Math"/>
+                <w:i/>
+                <w:lang w:val="en-US"/>
+              </w:rPr>
+            </m:ctrlPr>
+          </m:sSubPr>
+          <m:e>
+            <m:r>
+              <w:rPr>
+                <w:rFonts w:ascii="Cambria Math" w:eastAsiaTheme="minorEastAsia" w:hAnsi="Cambria Math"/>
+                <w:lang w:val="en-US"/>
+              </w:rPr>
+              <m:t>x</m:t>
+            </m:r>
+          </m:e>
+          <m:sub>
+            <m:r>
+              <w:rPr>
+                <w:rFonts w:ascii="Cambria Math" w:eastAsiaTheme="minorEastAsia" w:hAnsi="Cambria Math"/>
+                <w:lang w:val="ru-RU"/>
+              </w:rPr>
+              <m:t>0</m:t>
+            </m:r>
+          </m:sub>
+        </m:sSub>
+        <m:r>
+          <w:rPr>
+            <w:rFonts w:ascii="Cambria Math" w:eastAsiaTheme="minorEastAsia" w:hAnsi="Cambria Math"/>
+            <w:lang w:val="ru-RU"/>
           </w:rPr>
           <m:t>+</m:t>
         </m:r>
@@ -21343,7 +21355,7 @@
         <m:r>
           <w:rPr>
             <w:rFonts w:ascii="Cambria Math" w:eastAsiaTheme="minorEastAsia" w:hAnsi="Cambria Math"/>
-            <w:lang w:val="en-US"/>
+            <w:lang w:val="ru-RU"/>
           </w:rPr>
           <m:t>)</m:t>
         </m:r>
@@ -23095,14 +23107,7 @@
               <w:rFonts w:ascii="Cambria Math" w:eastAsiaTheme="minorEastAsia" w:hAnsi="Cambria Math"/>
               <w:lang w:val="en-US"/>
             </w:rPr>
-            <m:t>,</m:t>
-          </m:r>
-          <m:r>
-            <w:rPr>
-              <w:rFonts w:ascii="Cambria Math" w:eastAsiaTheme="minorEastAsia" w:hAnsi="Cambria Math"/>
-              <w:lang w:val="en-US"/>
-            </w:rPr>
-            <m:t xml:space="preserve">  </m:t>
+            <m:t xml:space="preserve">,  </m:t>
           </m:r>
           <m:d>
             <m:dPr>
@@ -23506,7 +23511,7 @@
               <w:rFonts w:ascii="Cambria Math" w:eastAsiaTheme="minorEastAsia" w:hAnsi="Cambria Math"/>
               <w:lang w:val="en-US"/>
             </w:rPr>
-            <m:t xml:space="preserve"> a,b </m:t>
+            <m:t xml:space="preserve"> a,b</m:t>
           </m:r>
           <m:r>
             <m:rPr>
@@ -23516,7 +23521,7 @@
               <w:rFonts w:ascii="Cambria Math" w:eastAsiaTheme="minorEastAsia" w:hAnsi="Cambria Math"/>
               <w:lang w:val="en-US"/>
             </w:rPr>
-            <m:t>∈R}→R         ∀</m:t>
+            <m:t xml:space="preserve"> ∈R}→R         ∀</m:t>
           </m:r>
           <m:r>
             <w:rPr>
@@ -25097,21 +25102,7 @@
             <w:rFonts w:ascii="Cambria Math" w:eastAsiaTheme="minorEastAsia" w:hAnsi="Cambria Math"/>
             <w:lang w:val="en-US"/>
           </w:rPr>
-          <m:t>∀</m:t>
-        </m:r>
-        <m:r>
-          <w:rPr>
-            <w:rFonts w:ascii="Cambria Math" w:eastAsiaTheme="minorEastAsia" w:hAnsi="Cambria Math"/>
-            <w:lang w:val="en-US"/>
-          </w:rPr>
-          <m:t>p</m:t>
-        </m:r>
-        <m:r>
-          <w:rPr>
-            <w:rFonts w:ascii="Cambria Math" w:eastAsiaTheme="minorEastAsia" w:hAnsi="Cambria Math"/>
-            <w:lang w:val="en-US"/>
-          </w:rPr>
-          <m:t xml:space="preserve">:     </m:t>
+          <m:t xml:space="preserve">∀p:     </m:t>
         </m:r>
         <m:sSub>
           <m:sSubPr>
@@ -25257,35 +25248,7 @@
                 <w:rFonts w:ascii="Cambria Math" w:eastAsiaTheme="minorEastAsia" w:hAnsi="Cambria Math"/>
                 <w:lang w:val="en-US"/>
               </w:rPr>
-              <m:t>f</m:t>
-            </m:r>
-            <m:r>
-              <w:rPr>
-                <w:rFonts w:ascii="Cambria Math" w:eastAsiaTheme="minorEastAsia" w:hAnsi="Cambria Math"/>
-                <w:lang w:val="en-US"/>
-              </w:rPr>
-              <m:t>(</m:t>
-            </m:r>
-            <m:r>
-              <w:rPr>
-                <w:rFonts w:ascii="Cambria Math" w:eastAsiaTheme="minorEastAsia" w:hAnsi="Cambria Math"/>
-                <w:lang w:val="en-US"/>
-              </w:rPr>
-              <m:t>x</m:t>
-            </m:r>
-            <m:r>
-              <w:rPr>
-                <w:rFonts w:ascii="Cambria Math" w:eastAsiaTheme="minorEastAsia" w:hAnsi="Cambria Math"/>
-                <w:lang w:val="en-US"/>
-              </w:rPr>
-              <m:t>)</m:t>
-            </m:r>
-            <m:r>
-              <w:rPr>
-                <w:rFonts w:ascii="Cambria Math" w:eastAsiaTheme="minorEastAsia" w:hAnsi="Cambria Math"/>
-                <w:lang w:val="en-US"/>
-              </w:rPr>
-              <m:t>dx</m:t>
+              <m:t>f(x)dx</m:t>
             </m:r>
           </m:e>
         </m:nary>
@@ -26680,14 +26643,7 @@
               <w:rFonts w:ascii="Cambria Math" w:eastAsiaTheme="minorEastAsia" w:hAnsi="Cambria Math"/>
               <w:lang w:val="en-US"/>
             </w:rPr>
-            <m:t xml:space="preserve">                                            </m:t>
-          </m:r>
-          <m:r>
-            <w:rPr>
-              <w:rFonts w:ascii="Cambria Math" w:eastAsiaTheme="minorEastAsia" w:hAnsi="Cambria Math"/>
-              <w:lang w:val="en-US"/>
-            </w:rPr>
-            <m:t xml:space="preserve">V= </m:t>
+            <m:t xml:space="preserve">                                            V= </m:t>
           </m:r>
           <m:nary>
             <m:naryPr>
@@ -26829,8 +26785,6 @@
         </w:rPr>
         <w:t xml:space="preserve"> </w:t>
       </w:r>
-      <w:bookmarkStart w:id="0" w:name="_GoBack"/>
-      <w:bookmarkEnd w:id="0"/>
     </w:p>
     <w:sectPr>
       <w:pgSz w:w="11906" w:h="16838"/>
@@ -28873,7 +28827,7 @@
     <w:charset w:val="CC"/>
     <w:family w:val="roman"/>
     <w:pitch w:val="variable"/>
-    <w:sig w:usb0="E0002AFF" w:usb1="C0007843" w:usb2="00000009" w:usb3="00000000" w:csb0="000001FF" w:csb1="00000000"/>
+    <w:sig w:usb0="E0002EFF" w:usb1="C000785B" w:usb2="00000009" w:usb3="00000000" w:csb0="000001FF" w:csb1="00000000"/>
   </w:font>
   <w:font w:name="Courier New">
     <w:panose1 w:val="02070309020205020404"/>
@@ -28894,7 +28848,7 @@
     <w:charset w:val="CC"/>
     <w:family w:val="swiss"/>
     <w:pitch w:val="variable"/>
-    <w:sig w:usb0="E0002AFF" w:usb1="4000ACFF" w:usb2="00000001" w:usb3="00000000" w:csb0="000001FF" w:csb1="00000000"/>
+    <w:sig w:usb0="E4002EFF" w:usb1="C000247B" w:usb2="00000009" w:usb3="00000000" w:csb0="000001FF" w:csb1="00000000"/>
   </w:font>
   <w:font w:name="Segoe UI">
     <w:panose1 w:val="020B0502040204020203"/>
@@ -28915,7 +28869,7 @@
     <w:charset w:val="CC"/>
     <w:family w:val="swiss"/>
     <w:pitch w:val="variable"/>
-    <w:sig w:usb0="A0002AEF" w:usb1="4000207B" w:usb2="00000000" w:usb3="00000000" w:csb0="000001FF" w:csb1="00000000"/>
+    <w:sig w:usb0="E4002EFF" w:usb1="C000247B" w:usb2="00000009" w:usb3="00000000" w:csb0="000001FF" w:csb1="00000000"/>
   </w:font>
 </w:fonts>
 </file>
@@ -28938,6 +28892,7 @@
   <w:rsids>
     <w:rsidRoot w:val="00CE6D49"/>
     <w:rsid w:val="000F52BB"/>
+    <w:rsid w:val="006C4A9E"/>
     <w:rsid w:val="00CE6D49"/>
   </w:rsids>
   <m:mathPr>
@@ -29713,7 +29668,7 @@
 </file>
 
 <file path=customXml/itemProps1.xml><?xml version="1.0" encoding="utf-8"?>
-<ds:datastoreItem xmlns:ds="http://schemas.openxmlformats.org/officeDocument/2006/customXml" ds:itemID="{4853D923-0E41-4C05-9073-DB1FF61B7020}">
+<ds:datastoreItem xmlns:ds="http://schemas.openxmlformats.org/officeDocument/2006/customXml" ds:itemID="{A03E969E-5045-496B-AF21-339779DD6A75}">
   <ds:schemaRefs>
     <ds:schemaRef ds:uri="http://schemas.openxmlformats.org/officeDocument/2006/bibliography"/>
   </ds:schemaRefs>

</xml_diff>